<commit_message>
Install and import Libraries for the MS Word files managment
See: #1
</commit_message>
<xml_diff>
--- a/docs_to_change/GaN2018_ActivityGuide_Perseus_N_English.docx
+++ b/docs_to_change/GaN2018_ActivityGuide_Perseus_N_English.docx
@@ -1,6 +1,6 @@
 
 <file path=word/document.xml><?xml version="1.0" encoding="utf-8"?>
-<w:document xmlns:wpc="http://schemas.microsoft.com/office/word/2010/wordprocessingCanvas" xmlns:cx="http://schemas.microsoft.com/office/drawing/2014/chartex" xmlns:cx1="http://schemas.microsoft.com/office/drawing/2015/9/8/chartex" xmlns:cx2="http://schemas.microsoft.com/office/drawing/2015/10/21/chartex" xmlns:cx3="http://schemas.microsoft.com/office/drawing/2016/5/9/chartex" xmlns:cx4="http://schemas.microsoft.com/office/drawing/2016/5/10/chartex" xmlns:cx5="http://schemas.microsoft.com/office/drawing/2016/5/11/chartex" xmlns:cx6="http://schemas.microsoft.com/office/drawing/2016/5/12/chartex" xmlns:cx7="http://schemas.microsoft.com/office/drawing/2016/5/13/chartex" xmlns:cx8="http://schemas.microsoft.com/office/drawing/2016/5/14/chartex" xmlns:mc="http://schemas.openxmlformats.org/markup-compatibility/2006" xmlns:aink="http://schemas.microsoft.com/office/drawing/2016/ink" xmlns:am3d="http://schemas.microsoft.com/office/drawing/2017/model3d" xmlns:o="urn:schemas-microsoft-com:office:office" xmlns:r="http://schemas.openxmlformats.org/officeDocument/2006/relationships" xmlns:m="http://schemas.openxmlformats.org/officeDocument/2006/math" xmlns:v="urn:schemas-microsoft-com:vml" xmlns:wp14="http://schemas.microsoft.com/office/word/2010/wordprocessingDrawing" xmlns:wp="http://schemas.openxmlformats.org/drawingml/2006/wordprocessingDrawing" xmlns:w10="urn:schemas-microsoft-com:office:word" xmlns:w="http://schemas.openxmlformats.org/wordprocessingml/2006/main" xmlns:w14="http://schemas.microsoft.com/office/word/2010/wordml" xmlns:w15="http://schemas.microsoft.com/office/word/2012/wordml" xmlns:w16cid="http://schemas.microsoft.com/office/word/2016/wordml/cid" xmlns:w16se="http://schemas.microsoft.com/office/word/2015/wordml/symex" xmlns:wpg="http://schemas.microsoft.com/office/word/2010/wordprocessingGroup" xmlns:wpi="http://schemas.microsoft.com/office/word/2010/wordprocessingInk" xmlns:wne="http://schemas.microsoft.com/office/word/2006/wordml" xmlns:wps="http://schemas.microsoft.com/office/word/2010/wordprocessingShape" mc:Ignorable="w14 w15 w16se w16cid wp14">
+<w:document xmlns:wpc="http://schemas.microsoft.com/office/word/2010/wordprocessingCanvas" xmlns:cx="http://schemas.microsoft.com/office/drawing/2014/chartex" xmlns:cx1="http://schemas.microsoft.com/office/drawing/2015/9/8/chartex" xmlns:cx2="http://schemas.microsoft.com/office/drawing/2015/10/21/chartex" xmlns:cx3="http://schemas.microsoft.com/office/drawing/2016/5/9/chartex" xmlns:cx4="http://schemas.microsoft.com/office/drawing/2016/5/10/chartex" xmlns:cx5="http://schemas.microsoft.com/office/drawing/2016/5/11/chartex" xmlns:cx6="http://schemas.microsoft.com/office/drawing/2016/5/12/chartex" xmlns:cx7="http://schemas.microsoft.com/office/drawing/2016/5/13/chartex" xmlns:cx8="http://schemas.microsoft.com/office/drawing/2016/5/14/chartex" xmlns:mc="http://schemas.openxmlformats.org/markup-compatibility/2006" xmlns:aink="http://schemas.microsoft.com/office/drawing/2016/ink" xmlns:am3d="http://schemas.microsoft.com/office/drawing/2017/model3d" xmlns:o="urn:schemas-microsoft-com:office:office" xmlns:oel="http://schemas.microsoft.com/office/2019/extlst" xmlns:r="http://schemas.openxmlformats.org/officeDocument/2006/relationships" xmlns:m="http://schemas.openxmlformats.org/officeDocument/2006/math" xmlns:v="urn:schemas-microsoft-com:vml" xmlns:wp14="http://schemas.microsoft.com/office/word/2010/wordprocessingDrawing" xmlns:wp="http://schemas.openxmlformats.org/drawingml/2006/wordprocessingDrawing" xmlns:w10="urn:schemas-microsoft-com:office:word" xmlns:w="http://schemas.openxmlformats.org/wordprocessingml/2006/main" xmlns:w14="http://schemas.microsoft.com/office/word/2010/wordml" xmlns:w15="http://schemas.microsoft.com/office/word/2012/wordml" xmlns:w16cex="http://schemas.microsoft.com/office/word/2018/wordml/cex" xmlns:w16cid="http://schemas.microsoft.com/office/word/2016/wordml/cid" xmlns:w16="http://schemas.microsoft.com/office/word/2018/wordml" xmlns:w16sdtdh="http://schemas.microsoft.com/office/word/2020/wordml/sdtdatahash" xmlns:w16se="http://schemas.microsoft.com/office/word/2015/wordml/symex" xmlns:wpg="http://schemas.microsoft.com/office/word/2010/wordprocessingGroup" xmlns:wpi="http://schemas.microsoft.com/office/word/2010/wordprocessingInk" xmlns:wne="http://schemas.microsoft.com/office/word/2006/wordml" xmlns:wps="http://schemas.microsoft.com/office/word/2010/wordprocessingShape" mc:Ignorable="w14 w15 w16se w16cid w16 w16cex w16sdtdh wp14">
   <w:body>
     <w:p>
       <w:pPr>
@@ -4326,8 +4326,6 @@
           <w:sz w:val="36"/>
         </w:rPr>
       </w:pPr>
-      <w:bookmarkStart w:id="0" w:name="_GoBack"/>
-      <w:bookmarkEnd w:id="0"/>
       <w:r>
         <w:rPr>
           <w:rFonts w:ascii="Calibri" w:hAnsi="Calibri" w:cs="CastleT-Bold"/>
@@ -4761,6 +4759,67 @@
           <w:rFonts w:ascii="Calibri" w:hAnsi="Calibri" w:cs="Optima-Regular"/>
         </w:rPr>
         <w:tab/>
+      </w:r>
+      <w:r>
+        <w:rPr>
+          <w:rFonts w:ascii="Calibri" w:hAnsi="Calibri" w:cs="Optima-Bold"/>
+          <w:b/>
+          <w:bCs/>
+          <w:noProof/>
+          <w:sz w:val="22"/>
+        </w:rPr>
+        <w:drawing>
+          <wp:inline distT="0" distB="0" distL="0" distR="0" wp14:anchorId="4764FF7F" wp14:editId="4BD59AF5">
+            <wp:extent cx="1337298" cy="928580"/>
+            <wp:effectExtent l="19050" t="19050" r="15875" b="24130"/>
+            <wp:docPr id="15" name="Picture 15" descr="A picture containing nature, rain&#10;&#10;Description automatically generated"/>
+            <wp:cNvGraphicFramePr>
+              <a:graphicFrameLocks xmlns:a="http://schemas.openxmlformats.org/drawingml/2006/main" noChangeAspect="1"/>
+            </wp:cNvGraphicFramePr>
+            <a:graphic xmlns:a="http://schemas.openxmlformats.org/drawingml/2006/main">
+              <a:graphicData uri="http://schemas.openxmlformats.org/drawingml/2006/picture">
+                <pic:pic xmlns:pic="http://schemas.openxmlformats.org/drawingml/2006/picture">
+                  <pic:nvPicPr>
+                    <pic:cNvPr id="15" name="Picture 15" descr="A picture containing nature, rain&#10;&#10;Description automatically generated"/>
+                    <pic:cNvPicPr>
+                      <a:picLocks noChangeAspect="1" noChangeArrowheads="1"/>
+                    </pic:cNvPicPr>
+                  </pic:nvPicPr>
+                  <pic:blipFill>
+                    <a:blip r:embed="rId27"/>
+                    <a:stretch>
+                      <a:fillRect/>
+                    </a:stretch>
+                  </pic:blipFill>
+                  <pic:spPr bwMode="auto">
+                    <a:xfrm>
+                      <a:off x="0" y="0"/>
+                      <a:ext cx="1337298" cy="928580"/>
+                    </a:xfrm>
+                    <a:prstGeom prst="rect">
+                      <a:avLst/>
+                    </a:prstGeom>
+                    <a:noFill/>
+                    <a:ln w="6350" cmpd="sng">
+                      <a:solidFill>
+                        <a:srgbClr val="000000"/>
+                      </a:solidFill>
+                      <a:miter lim="800000"/>
+                      <a:headEnd/>
+                      <a:tailEnd/>
+                    </a:ln>
+                    <a:effectLst/>
+                  </pic:spPr>
+                </pic:pic>
+              </a:graphicData>
+            </a:graphic>
+          </wp:inline>
+        </w:drawing>
+      </w:r>
+      <w:r>
+        <w:rPr>
+          <w:rFonts w:ascii="Calibri" w:hAnsi="Calibri" w:cs="Optima-Regular"/>
+        </w:rPr>
         <w:t>_________ decimal degrees</w:t>
       </w:r>
       <w:r>
@@ -5693,62 +5752,6 @@
                 <w:sz w:val="22"/>
               </w:rPr>
             </w:pPr>
-            <w:r>
-              <w:rPr>
-                <w:rFonts w:ascii="Calibri" w:hAnsi="Calibri" w:cs="Optima-Bold"/>
-                <w:b/>
-                <w:bCs/>
-                <w:noProof/>
-                <w:sz w:val="22"/>
-              </w:rPr>
-              <w:drawing>
-                <wp:inline distT="0" distB="0" distL="0" distR="0" wp14:anchorId="45C8AFE5" wp14:editId="3B448478">
-                  <wp:extent cx="1337298" cy="928580"/>
-                  <wp:effectExtent l="19050" t="19050" r="15875" b="24130"/>
-                  <wp:docPr id="15" name="Picture 15"/>
-                  <wp:cNvGraphicFramePr>
-                    <a:graphicFrameLocks xmlns:a="http://schemas.openxmlformats.org/drawingml/2006/main" noChangeAspect="1"/>
-                  </wp:cNvGraphicFramePr>
-                  <a:graphic xmlns:a="http://schemas.openxmlformats.org/drawingml/2006/main">
-                    <a:graphicData uri="http://schemas.openxmlformats.org/drawingml/2006/picture">
-                      <pic:pic xmlns:pic="http://schemas.openxmlformats.org/drawingml/2006/picture">
-                        <pic:nvPicPr>
-                          <pic:cNvPr id="0" name="Picture 15" descr="30_6"/>
-                          <pic:cNvPicPr>
-                            <a:picLocks noChangeAspect="1" noChangeArrowheads="1"/>
-                          </pic:cNvPicPr>
-                        </pic:nvPicPr>
-                        <pic:blipFill>
-                          <a:blip r:embed="rId27"/>
-                          <a:stretch>
-                            <a:fillRect/>
-                          </a:stretch>
-                        </pic:blipFill>
-                        <pic:spPr bwMode="auto">
-                          <a:xfrm>
-                            <a:off x="0" y="0"/>
-                            <a:ext cx="1337298" cy="928580"/>
-                          </a:xfrm>
-                          <a:prstGeom prst="rect">
-                            <a:avLst/>
-                          </a:prstGeom>
-                          <a:noFill/>
-                          <a:ln w="6350" cmpd="sng">
-                            <a:solidFill>
-                              <a:srgbClr val="000000"/>
-                            </a:solidFill>
-                            <a:miter lim="800000"/>
-                            <a:headEnd/>
-                            <a:tailEnd/>
-                          </a:ln>
-                          <a:effectLst/>
-                        </pic:spPr>
-                      </pic:pic>
-                    </a:graphicData>
-                  </a:graphic>
-                </wp:inline>
-              </w:drawing>
-            </w:r>
           </w:p>
         </w:tc>
         <w:tc>
@@ -6367,7 +6370,7 @@
 </file>
 
 <file path=word/endnotes.xml><?xml version="1.0" encoding="utf-8"?>
-<w:endnotes xmlns:wpc="http://schemas.microsoft.com/office/word/2010/wordprocessingCanvas" xmlns:cx="http://schemas.microsoft.com/office/drawing/2014/chartex" xmlns:cx1="http://schemas.microsoft.com/office/drawing/2015/9/8/chartex" xmlns:cx2="http://schemas.microsoft.com/office/drawing/2015/10/21/chartex" xmlns:cx3="http://schemas.microsoft.com/office/drawing/2016/5/9/chartex" xmlns:cx4="http://schemas.microsoft.com/office/drawing/2016/5/10/chartex" xmlns:cx5="http://schemas.microsoft.com/office/drawing/2016/5/11/chartex" xmlns:cx6="http://schemas.microsoft.com/office/drawing/2016/5/12/chartex" xmlns:cx7="http://schemas.microsoft.com/office/drawing/2016/5/13/chartex" xmlns:cx8="http://schemas.microsoft.com/office/drawing/2016/5/14/chartex" xmlns:mc="http://schemas.openxmlformats.org/markup-compatibility/2006" xmlns:aink="http://schemas.microsoft.com/office/drawing/2016/ink" xmlns:am3d="http://schemas.microsoft.com/office/drawing/2017/model3d" xmlns:o="urn:schemas-microsoft-com:office:office" xmlns:r="http://schemas.openxmlformats.org/officeDocument/2006/relationships" xmlns:m="http://schemas.openxmlformats.org/officeDocument/2006/math" xmlns:v="urn:schemas-microsoft-com:vml" xmlns:wp14="http://schemas.microsoft.com/office/word/2010/wordprocessingDrawing" xmlns:wp="http://schemas.openxmlformats.org/drawingml/2006/wordprocessingDrawing" xmlns:w10="urn:schemas-microsoft-com:office:word" xmlns:w="http://schemas.openxmlformats.org/wordprocessingml/2006/main" xmlns:w14="http://schemas.microsoft.com/office/word/2010/wordml" xmlns:w15="http://schemas.microsoft.com/office/word/2012/wordml" xmlns:w16cid="http://schemas.microsoft.com/office/word/2016/wordml/cid" xmlns:w16se="http://schemas.microsoft.com/office/word/2015/wordml/symex" xmlns:wpg="http://schemas.microsoft.com/office/word/2010/wordprocessingGroup" xmlns:wpi="http://schemas.microsoft.com/office/word/2010/wordprocessingInk" xmlns:wne="http://schemas.microsoft.com/office/word/2006/wordml" xmlns:wps="http://schemas.microsoft.com/office/word/2010/wordprocessingShape" mc:Ignorable="w14 w15 w16se w16cid wp14">
+<w:endnotes xmlns:wpc="http://schemas.microsoft.com/office/word/2010/wordprocessingCanvas" xmlns:cx="http://schemas.microsoft.com/office/drawing/2014/chartex" xmlns:cx1="http://schemas.microsoft.com/office/drawing/2015/9/8/chartex" xmlns:cx2="http://schemas.microsoft.com/office/drawing/2015/10/21/chartex" xmlns:cx3="http://schemas.microsoft.com/office/drawing/2016/5/9/chartex" xmlns:cx4="http://schemas.microsoft.com/office/drawing/2016/5/10/chartex" xmlns:cx5="http://schemas.microsoft.com/office/drawing/2016/5/11/chartex" xmlns:cx6="http://schemas.microsoft.com/office/drawing/2016/5/12/chartex" xmlns:cx7="http://schemas.microsoft.com/office/drawing/2016/5/13/chartex" xmlns:cx8="http://schemas.microsoft.com/office/drawing/2016/5/14/chartex" xmlns:mc="http://schemas.openxmlformats.org/markup-compatibility/2006" xmlns:aink="http://schemas.microsoft.com/office/drawing/2016/ink" xmlns:am3d="http://schemas.microsoft.com/office/drawing/2017/model3d" xmlns:o="urn:schemas-microsoft-com:office:office" xmlns:oel="http://schemas.microsoft.com/office/2019/extlst" xmlns:r="http://schemas.openxmlformats.org/officeDocument/2006/relationships" xmlns:m="http://schemas.openxmlformats.org/officeDocument/2006/math" xmlns:v="urn:schemas-microsoft-com:vml" xmlns:wp14="http://schemas.microsoft.com/office/word/2010/wordprocessingDrawing" xmlns:wp="http://schemas.openxmlformats.org/drawingml/2006/wordprocessingDrawing" xmlns:w10="urn:schemas-microsoft-com:office:word" xmlns:w="http://schemas.openxmlformats.org/wordprocessingml/2006/main" xmlns:w14="http://schemas.microsoft.com/office/word/2010/wordml" xmlns:w15="http://schemas.microsoft.com/office/word/2012/wordml" xmlns:w16cex="http://schemas.microsoft.com/office/word/2018/wordml/cex" xmlns:w16cid="http://schemas.microsoft.com/office/word/2016/wordml/cid" xmlns:w16="http://schemas.microsoft.com/office/word/2018/wordml" xmlns:w16sdtdh="http://schemas.microsoft.com/office/word/2020/wordml/sdtdatahash" xmlns:w16se="http://schemas.microsoft.com/office/word/2015/wordml/symex" xmlns:wpg="http://schemas.microsoft.com/office/word/2010/wordprocessingGroup" xmlns:wpi="http://schemas.microsoft.com/office/word/2010/wordprocessingInk" xmlns:wne="http://schemas.microsoft.com/office/word/2006/wordml" xmlns:wps="http://schemas.microsoft.com/office/word/2010/wordprocessingShape" mc:Ignorable="w14 w15 w16se w16cid w16 w16cex w16sdtdh wp14">
   <w:endnote w:type="separator" w:id="-1">
     <w:p>
       <w:r>
@@ -6386,7 +6389,7 @@
 </file>
 
 <file path=word/footnotes.xml><?xml version="1.0" encoding="utf-8"?>
-<w:footnotes xmlns:wpc="http://schemas.microsoft.com/office/word/2010/wordprocessingCanvas" xmlns:cx="http://schemas.microsoft.com/office/drawing/2014/chartex" xmlns:cx1="http://schemas.microsoft.com/office/drawing/2015/9/8/chartex" xmlns:cx2="http://schemas.microsoft.com/office/drawing/2015/10/21/chartex" xmlns:cx3="http://schemas.microsoft.com/office/drawing/2016/5/9/chartex" xmlns:cx4="http://schemas.microsoft.com/office/drawing/2016/5/10/chartex" xmlns:cx5="http://schemas.microsoft.com/office/drawing/2016/5/11/chartex" xmlns:cx6="http://schemas.microsoft.com/office/drawing/2016/5/12/chartex" xmlns:cx7="http://schemas.microsoft.com/office/drawing/2016/5/13/chartex" xmlns:cx8="http://schemas.microsoft.com/office/drawing/2016/5/14/chartex" xmlns:mc="http://schemas.openxmlformats.org/markup-compatibility/2006" xmlns:aink="http://schemas.microsoft.com/office/drawing/2016/ink" xmlns:am3d="http://schemas.microsoft.com/office/drawing/2017/model3d" xmlns:o="urn:schemas-microsoft-com:office:office" xmlns:r="http://schemas.openxmlformats.org/officeDocument/2006/relationships" xmlns:m="http://schemas.openxmlformats.org/officeDocument/2006/math" xmlns:v="urn:schemas-microsoft-com:vml" xmlns:wp14="http://schemas.microsoft.com/office/word/2010/wordprocessingDrawing" xmlns:wp="http://schemas.openxmlformats.org/drawingml/2006/wordprocessingDrawing" xmlns:w10="urn:schemas-microsoft-com:office:word" xmlns:w="http://schemas.openxmlformats.org/wordprocessingml/2006/main" xmlns:w14="http://schemas.microsoft.com/office/word/2010/wordml" xmlns:w15="http://schemas.microsoft.com/office/word/2012/wordml" xmlns:w16cid="http://schemas.microsoft.com/office/word/2016/wordml/cid" xmlns:w16se="http://schemas.microsoft.com/office/word/2015/wordml/symex" xmlns:wpg="http://schemas.microsoft.com/office/word/2010/wordprocessingGroup" xmlns:wpi="http://schemas.microsoft.com/office/word/2010/wordprocessingInk" xmlns:wne="http://schemas.microsoft.com/office/word/2006/wordml" xmlns:wps="http://schemas.microsoft.com/office/word/2010/wordprocessingShape" mc:Ignorable="w14 w15 w16se w16cid wp14">
+<w:footnotes xmlns:wpc="http://schemas.microsoft.com/office/word/2010/wordprocessingCanvas" xmlns:cx="http://schemas.microsoft.com/office/drawing/2014/chartex" xmlns:cx1="http://schemas.microsoft.com/office/drawing/2015/9/8/chartex" xmlns:cx2="http://schemas.microsoft.com/office/drawing/2015/10/21/chartex" xmlns:cx3="http://schemas.microsoft.com/office/drawing/2016/5/9/chartex" xmlns:cx4="http://schemas.microsoft.com/office/drawing/2016/5/10/chartex" xmlns:cx5="http://schemas.microsoft.com/office/drawing/2016/5/11/chartex" xmlns:cx6="http://schemas.microsoft.com/office/drawing/2016/5/12/chartex" xmlns:cx7="http://schemas.microsoft.com/office/drawing/2016/5/13/chartex" xmlns:cx8="http://schemas.microsoft.com/office/drawing/2016/5/14/chartex" xmlns:mc="http://schemas.openxmlformats.org/markup-compatibility/2006" xmlns:aink="http://schemas.microsoft.com/office/drawing/2016/ink" xmlns:am3d="http://schemas.microsoft.com/office/drawing/2017/model3d" xmlns:o="urn:schemas-microsoft-com:office:office" xmlns:oel="http://schemas.microsoft.com/office/2019/extlst" xmlns:r="http://schemas.openxmlformats.org/officeDocument/2006/relationships" xmlns:m="http://schemas.openxmlformats.org/officeDocument/2006/math" xmlns:v="urn:schemas-microsoft-com:vml" xmlns:wp14="http://schemas.microsoft.com/office/word/2010/wordprocessingDrawing" xmlns:wp="http://schemas.openxmlformats.org/drawingml/2006/wordprocessingDrawing" xmlns:w10="urn:schemas-microsoft-com:office:word" xmlns:w="http://schemas.openxmlformats.org/wordprocessingml/2006/main" xmlns:w14="http://schemas.microsoft.com/office/word/2010/wordml" xmlns:w15="http://schemas.microsoft.com/office/word/2012/wordml" xmlns:w16cex="http://schemas.microsoft.com/office/word/2018/wordml/cex" xmlns:w16cid="http://schemas.microsoft.com/office/word/2016/wordml/cid" xmlns:w16="http://schemas.microsoft.com/office/word/2018/wordml" xmlns:w16sdtdh="http://schemas.microsoft.com/office/word/2020/wordml/sdtdatahash" xmlns:w16se="http://schemas.microsoft.com/office/word/2015/wordml/symex" xmlns:wpg="http://schemas.microsoft.com/office/word/2010/wordprocessingGroup" xmlns:wpi="http://schemas.microsoft.com/office/word/2010/wordprocessingInk" xmlns:wne="http://schemas.microsoft.com/office/word/2006/wordml" xmlns:wps="http://schemas.microsoft.com/office/word/2010/wordprocessingShape" mc:Ignorable="w14 w15 w16se w16cid w16 w16cex w16sdtdh wp14">
   <w:footnote w:type="separator" w:id="-1">
     <w:p>
       <w:r>
@@ -6405,7 +6408,7 @@
 </file>
 
 <file path=word/header1.xml><?xml version="1.0" encoding="utf-8"?>
-<w:hdr xmlns:wpc="http://schemas.microsoft.com/office/word/2010/wordprocessingCanvas" xmlns:cx="http://schemas.microsoft.com/office/drawing/2014/chartex" xmlns:cx1="http://schemas.microsoft.com/office/drawing/2015/9/8/chartex" xmlns:cx2="http://schemas.microsoft.com/office/drawing/2015/10/21/chartex" xmlns:cx3="http://schemas.microsoft.com/office/drawing/2016/5/9/chartex" xmlns:cx4="http://schemas.microsoft.com/office/drawing/2016/5/10/chartex" xmlns:cx5="http://schemas.microsoft.com/office/drawing/2016/5/11/chartex" xmlns:cx6="http://schemas.microsoft.com/office/drawing/2016/5/12/chartex" xmlns:cx7="http://schemas.microsoft.com/office/drawing/2016/5/13/chartex" xmlns:cx8="http://schemas.microsoft.com/office/drawing/2016/5/14/chartex" xmlns:mc="http://schemas.openxmlformats.org/markup-compatibility/2006" xmlns:aink="http://schemas.microsoft.com/office/drawing/2016/ink" xmlns:am3d="http://schemas.microsoft.com/office/drawing/2017/model3d" xmlns:o="urn:schemas-microsoft-com:office:office" xmlns:r="http://schemas.openxmlformats.org/officeDocument/2006/relationships" xmlns:m="http://schemas.openxmlformats.org/officeDocument/2006/math" xmlns:v="urn:schemas-microsoft-com:vml" xmlns:wp14="http://schemas.microsoft.com/office/word/2010/wordprocessingDrawing" xmlns:wp="http://schemas.openxmlformats.org/drawingml/2006/wordprocessingDrawing" xmlns:w10="urn:schemas-microsoft-com:office:word" xmlns:w="http://schemas.openxmlformats.org/wordprocessingml/2006/main" xmlns:w14="http://schemas.microsoft.com/office/word/2010/wordml" xmlns:w15="http://schemas.microsoft.com/office/word/2012/wordml" xmlns:w16cid="http://schemas.microsoft.com/office/word/2016/wordml/cid" xmlns:w16se="http://schemas.microsoft.com/office/word/2015/wordml/symex" xmlns:wpg="http://schemas.microsoft.com/office/word/2010/wordprocessingGroup" xmlns:wpi="http://schemas.microsoft.com/office/word/2010/wordprocessingInk" xmlns:wne="http://schemas.microsoft.com/office/word/2006/wordml" xmlns:wps="http://schemas.microsoft.com/office/word/2010/wordprocessingShape" mc:Ignorable="w14 w15 w16se w16cid wp14">
+<w:hdr xmlns:wpc="http://schemas.microsoft.com/office/word/2010/wordprocessingCanvas" xmlns:cx="http://schemas.microsoft.com/office/drawing/2014/chartex" xmlns:cx1="http://schemas.microsoft.com/office/drawing/2015/9/8/chartex" xmlns:cx2="http://schemas.microsoft.com/office/drawing/2015/10/21/chartex" xmlns:cx3="http://schemas.microsoft.com/office/drawing/2016/5/9/chartex" xmlns:cx4="http://schemas.microsoft.com/office/drawing/2016/5/10/chartex" xmlns:cx5="http://schemas.microsoft.com/office/drawing/2016/5/11/chartex" xmlns:cx6="http://schemas.microsoft.com/office/drawing/2016/5/12/chartex" xmlns:cx7="http://schemas.microsoft.com/office/drawing/2016/5/13/chartex" xmlns:cx8="http://schemas.microsoft.com/office/drawing/2016/5/14/chartex" xmlns:mc="http://schemas.openxmlformats.org/markup-compatibility/2006" xmlns:aink="http://schemas.microsoft.com/office/drawing/2016/ink" xmlns:am3d="http://schemas.microsoft.com/office/drawing/2017/model3d" xmlns:o="urn:schemas-microsoft-com:office:office" xmlns:oel="http://schemas.microsoft.com/office/2019/extlst" xmlns:r="http://schemas.openxmlformats.org/officeDocument/2006/relationships" xmlns:m="http://schemas.openxmlformats.org/officeDocument/2006/math" xmlns:v="urn:schemas-microsoft-com:vml" xmlns:wp14="http://schemas.microsoft.com/office/word/2010/wordprocessingDrawing" xmlns:wp="http://schemas.openxmlformats.org/drawingml/2006/wordprocessingDrawing" xmlns:w10="urn:schemas-microsoft-com:office:word" xmlns:w="http://schemas.openxmlformats.org/wordprocessingml/2006/main" xmlns:w14="http://schemas.microsoft.com/office/word/2010/wordml" xmlns:w15="http://schemas.microsoft.com/office/word/2012/wordml" xmlns:w16cex="http://schemas.microsoft.com/office/word/2018/wordml/cex" xmlns:w16cid="http://schemas.microsoft.com/office/word/2016/wordml/cid" xmlns:w16="http://schemas.microsoft.com/office/word/2018/wordml" xmlns:w16sdtdh="http://schemas.microsoft.com/office/word/2020/wordml/sdtdatahash" xmlns:w16se="http://schemas.microsoft.com/office/word/2015/wordml/symex" xmlns:wpg="http://schemas.microsoft.com/office/word/2010/wordprocessingGroup" xmlns:wpi="http://schemas.microsoft.com/office/word/2010/wordprocessingInk" xmlns:wne="http://schemas.microsoft.com/office/word/2006/wordml" xmlns:wps="http://schemas.microsoft.com/office/word/2010/wordprocessingShape" mc:Ignorable="w14 w15 w16se w16cid w16 w16cex w16sdtdh wp14">
   <w:p>
     <w:pPr>
       <w:pStyle w:val="Header"/>
@@ -6490,7 +6493,7 @@
 </file>
 
 <file path=word/header2.xml><?xml version="1.0" encoding="utf-8"?>
-<w:hdr xmlns:wpc="http://schemas.microsoft.com/office/word/2010/wordprocessingCanvas" xmlns:cx="http://schemas.microsoft.com/office/drawing/2014/chartex" xmlns:cx1="http://schemas.microsoft.com/office/drawing/2015/9/8/chartex" xmlns:cx2="http://schemas.microsoft.com/office/drawing/2015/10/21/chartex" xmlns:cx3="http://schemas.microsoft.com/office/drawing/2016/5/9/chartex" xmlns:cx4="http://schemas.microsoft.com/office/drawing/2016/5/10/chartex" xmlns:cx5="http://schemas.microsoft.com/office/drawing/2016/5/11/chartex" xmlns:cx6="http://schemas.microsoft.com/office/drawing/2016/5/12/chartex" xmlns:cx7="http://schemas.microsoft.com/office/drawing/2016/5/13/chartex" xmlns:cx8="http://schemas.microsoft.com/office/drawing/2016/5/14/chartex" xmlns:mc="http://schemas.openxmlformats.org/markup-compatibility/2006" xmlns:aink="http://schemas.microsoft.com/office/drawing/2016/ink" xmlns:am3d="http://schemas.microsoft.com/office/drawing/2017/model3d" xmlns:o="urn:schemas-microsoft-com:office:office" xmlns:r="http://schemas.openxmlformats.org/officeDocument/2006/relationships" xmlns:m="http://schemas.openxmlformats.org/officeDocument/2006/math" xmlns:v="urn:schemas-microsoft-com:vml" xmlns:wp14="http://schemas.microsoft.com/office/word/2010/wordprocessingDrawing" xmlns:wp="http://schemas.openxmlformats.org/drawingml/2006/wordprocessingDrawing" xmlns:w10="urn:schemas-microsoft-com:office:word" xmlns:w="http://schemas.openxmlformats.org/wordprocessingml/2006/main" xmlns:w14="http://schemas.microsoft.com/office/word/2010/wordml" xmlns:w15="http://schemas.microsoft.com/office/word/2012/wordml" xmlns:w16cid="http://schemas.microsoft.com/office/word/2016/wordml/cid" xmlns:w16se="http://schemas.microsoft.com/office/word/2015/wordml/symex" xmlns:wpg="http://schemas.microsoft.com/office/word/2010/wordprocessingGroup" xmlns:wpi="http://schemas.microsoft.com/office/word/2010/wordprocessingInk" xmlns:wne="http://schemas.microsoft.com/office/word/2006/wordml" xmlns:wps="http://schemas.microsoft.com/office/word/2010/wordprocessingShape" mc:Ignorable="w14 w15 w16se w16cid wp14">
+<w:hdr xmlns:wpc="http://schemas.microsoft.com/office/word/2010/wordprocessingCanvas" xmlns:cx="http://schemas.microsoft.com/office/drawing/2014/chartex" xmlns:cx1="http://schemas.microsoft.com/office/drawing/2015/9/8/chartex" xmlns:cx2="http://schemas.microsoft.com/office/drawing/2015/10/21/chartex" xmlns:cx3="http://schemas.microsoft.com/office/drawing/2016/5/9/chartex" xmlns:cx4="http://schemas.microsoft.com/office/drawing/2016/5/10/chartex" xmlns:cx5="http://schemas.microsoft.com/office/drawing/2016/5/11/chartex" xmlns:cx6="http://schemas.microsoft.com/office/drawing/2016/5/12/chartex" xmlns:cx7="http://schemas.microsoft.com/office/drawing/2016/5/13/chartex" xmlns:cx8="http://schemas.microsoft.com/office/drawing/2016/5/14/chartex" xmlns:mc="http://schemas.openxmlformats.org/markup-compatibility/2006" xmlns:aink="http://schemas.microsoft.com/office/drawing/2016/ink" xmlns:am3d="http://schemas.microsoft.com/office/drawing/2017/model3d" xmlns:o="urn:schemas-microsoft-com:office:office" xmlns:oel="http://schemas.microsoft.com/office/2019/extlst" xmlns:r="http://schemas.openxmlformats.org/officeDocument/2006/relationships" xmlns:m="http://schemas.openxmlformats.org/officeDocument/2006/math" xmlns:v="urn:schemas-microsoft-com:vml" xmlns:wp14="http://schemas.microsoft.com/office/word/2010/wordprocessingDrawing" xmlns:wp="http://schemas.openxmlformats.org/drawingml/2006/wordprocessingDrawing" xmlns:w10="urn:schemas-microsoft-com:office:word" xmlns:w="http://schemas.openxmlformats.org/wordprocessingml/2006/main" xmlns:w14="http://schemas.microsoft.com/office/word/2010/wordml" xmlns:w15="http://schemas.microsoft.com/office/word/2012/wordml" xmlns:w16cex="http://schemas.microsoft.com/office/word/2018/wordml/cex" xmlns:w16cid="http://schemas.microsoft.com/office/word/2016/wordml/cid" xmlns:w16="http://schemas.microsoft.com/office/word/2018/wordml" xmlns:w16sdtdh="http://schemas.microsoft.com/office/word/2020/wordml/sdtdatahash" xmlns:w16se="http://schemas.microsoft.com/office/word/2015/wordml/symex" xmlns:wpg="http://schemas.microsoft.com/office/word/2010/wordprocessingGroup" xmlns:wpi="http://schemas.microsoft.com/office/word/2010/wordprocessingInk" xmlns:wne="http://schemas.microsoft.com/office/word/2006/wordml" xmlns:wps="http://schemas.microsoft.com/office/word/2010/wordprocessingShape" mc:Ignorable="w14 w15 w16se w16cid w16 w16cex w16sdtdh wp14">
   <w:p>
     <w:pPr>
       <w:pStyle w:val="Header"/>
@@ -6575,7 +6578,7 @@
 </file>
 
 <file path=word/numbering.xml><?xml version="1.0" encoding="utf-8"?>
-<w:numbering xmlns:wpc="http://schemas.microsoft.com/office/word/2010/wordprocessingCanvas" xmlns:cx="http://schemas.microsoft.com/office/drawing/2014/chartex" xmlns:cx1="http://schemas.microsoft.com/office/drawing/2015/9/8/chartex" xmlns:cx2="http://schemas.microsoft.com/office/drawing/2015/10/21/chartex" xmlns:cx3="http://schemas.microsoft.com/office/drawing/2016/5/9/chartex" xmlns:cx4="http://schemas.microsoft.com/office/drawing/2016/5/10/chartex" xmlns:cx5="http://schemas.microsoft.com/office/drawing/2016/5/11/chartex" xmlns:cx6="http://schemas.microsoft.com/office/drawing/2016/5/12/chartex" xmlns:cx7="http://schemas.microsoft.com/office/drawing/2016/5/13/chartex" xmlns:cx8="http://schemas.microsoft.com/office/drawing/2016/5/14/chartex" xmlns:mc="http://schemas.openxmlformats.org/markup-compatibility/2006" xmlns:aink="http://schemas.microsoft.com/office/drawing/2016/ink" xmlns:am3d="http://schemas.microsoft.com/office/drawing/2017/model3d" xmlns:o="urn:schemas-microsoft-com:office:office" xmlns:r="http://schemas.openxmlformats.org/officeDocument/2006/relationships" xmlns:m="http://schemas.openxmlformats.org/officeDocument/2006/math" xmlns:v="urn:schemas-microsoft-com:vml" xmlns:wp14="http://schemas.microsoft.com/office/word/2010/wordprocessingDrawing" xmlns:wp="http://schemas.openxmlformats.org/drawingml/2006/wordprocessingDrawing" xmlns:w10="urn:schemas-microsoft-com:office:word" xmlns:w="http://schemas.openxmlformats.org/wordprocessingml/2006/main" xmlns:w14="http://schemas.microsoft.com/office/word/2010/wordml" xmlns:w15="http://schemas.microsoft.com/office/word/2012/wordml" xmlns:w16cid="http://schemas.microsoft.com/office/word/2016/wordml/cid" xmlns:w16se="http://schemas.microsoft.com/office/word/2015/wordml/symex" xmlns:wpg="http://schemas.microsoft.com/office/word/2010/wordprocessingGroup" xmlns:wpi="http://schemas.microsoft.com/office/word/2010/wordprocessingInk" xmlns:wne="http://schemas.microsoft.com/office/word/2006/wordml" xmlns:wps="http://schemas.microsoft.com/office/word/2010/wordprocessingShape" mc:Ignorable="w14 w15 w16se w16cid wp14">
+<w:numbering xmlns:wpc="http://schemas.microsoft.com/office/word/2010/wordprocessingCanvas" xmlns:cx="http://schemas.microsoft.com/office/drawing/2014/chartex" xmlns:cx1="http://schemas.microsoft.com/office/drawing/2015/9/8/chartex" xmlns:cx2="http://schemas.microsoft.com/office/drawing/2015/10/21/chartex" xmlns:cx3="http://schemas.microsoft.com/office/drawing/2016/5/9/chartex" xmlns:cx4="http://schemas.microsoft.com/office/drawing/2016/5/10/chartex" xmlns:cx5="http://schemas.microsoft.com/office/drawing/2016/5/11/chartex" xmlns:cx6="http://schemas.microsoft.com/office/drawing/2016/5/12/chartex" xmlns:cx7="http://schemas.microsoft.com/office/drawing/2016/5/13/chartex" xmlns:cx8="http://schemas.microsoft.com/office/drawing/2016/5/14/chartex" xmlns:mc="http://schemas.openxmlformats.org/markup-compatibility/2006" xmlns:aink="http://schemas.microsoft.com/office/drawing/2016/ink" xmlns:am3d="http://schemas.microsoft.com/office/drawing/2017/model3d" xmlns:o="urn:schemas-microsoft-com:office:office" xmlns:oel="http://schemas.microsoft.com/office/2019/extlst" xmlns:r="http://schemas.openxmlformats.org/officeDocument/2006/relationships" xmlns:m="http://schemas.openxmlformats.org/officeDocument/2006/math" xmlns:v="urn:schemas-microsoft-com:vml" xmlns:wp14="http://schemas.microsoft.com/office/word/2010/wordprocessingDrawing" xmlns:wp="http://schemas.openxmlformats.org/drawingml/2006/wordprocessingDrawing" xmlns:w10="urn:schemas-microsoft-com:office:word" xmlns:w="http://schemas.openxmlformats.org/wordprocessingml/2006/main" xmlns:w14="http://schemas.microsoft.com/office/word/2010/wordml" xmlns:w15="http://schemas.microsoft.com/office/word/2012/wordml" xmlns:w16cex="http://schemas.microsoft.com/office/word/2018/wordml/cex" xmlns:w16cid="http://schemas.microsoft.com/office/word/2016/wordml/cid" xmlns:w16="http://schemas.microsoft.com/office/word/2018/wordml" xmlns:w16sdtdh="http://schemas.microsoft.com/office/word/2020/wordml/sdtdatahash" xmlns:w16se="http://schemas.microsoft.com/office/word/2015/wordml/symex" xmlns:wpg="http://schemas.microsoft.com/office/word/2010/wordprocessingGroup" xmlns:wpi="http://schemas.microsoft.com/office/word/2010/wordprocessingInk" xmlns:wne="http://schemas.microsoft.com/office/word/2006/wordml" xmlns:wps="http://schemas.microsoft.com/office/word/2010/wordprocessingShape" mc:Ignorable="w14 w15 w16se w16cid w16 w16cex w16sdtdh wp14">
   <w:abstractNum w:abstractNumId="0" w15:restartNumberingAfterBreak="0">
     <w:nsid w:val="FFFFFF1D"/>
     <w:multiLevelType w:val="multilevel"/>
@@ -6806,17 +6809,17 @@
       </w:pPr>
     </w:lvl>
   </w:abstractNum>
-  <w:num w:numId="1">
+  <w:num w:numId="1" w16cid:durableId="2064668435">
     <w:abstractNumId w:val="0"/>
   </w:num>
-  <w:num w:numId="2">
+  <w:num w:numId="2" w16cid:durableId="1748841960">
     <w:abstractNumId w:val="1"/>
   </w:num>
 </w:numbering>
 </file>
 
 <file path=word/styles.xml><?xml version="1.0" encoding="utf-8"?>
-<w:styles xmlns:mc="http://schemas.openxmlformats.org/markup-compatibility/2006" xmlns:r="http://schemas.openxmlformats.org/officeDocument/2006/relationships" xmlns:w="http://schemas.openxmlformats.org/wordprocessingml/2006/main" xmlns:w14="http://schemas.microsoft.com/office/word/2010/wordml" xmlns:w15="http://schemas.microsoft.com/office/word/2012/wordml" xmlns:w16cid="http://schemas.microsoft.com/office/word/2016/wordml/cid" xmlns:w16se="http://schemas.microsoft.com/office/word/2015/wordml/symex" mc:Ignorable="w14 w15 w16se w16cid">
+<w:styles xmlns:mc="http://schemas.openxmlformats.org/markup-compatibility/2006" xmlns:r="http://schemas.openxmlformats.org/officeDocument/2006/relationships" xmlns:w="http://schemas.openxmlformats.org/wordprocessingml/2006/main" xmlns:w14="http://schemas.microsoft.com/office/word/2010/wordml" xmlns:w15="http://schemas.microsoft.com/office/word/2012/wordml" xmlns:w16cex="http://schemas.microsoft.com/office/word/2018/wordml/cex" xmlns:w16cid="http://schemas.microsoft.com/office/word/2016/wordml/cid" xmlns:w16="http://schemas.microsoft.com/office/word/2018/wordml" xmlns:w16sdtdh="http://schemas.microsoft.com/office/word/2020/wordml/sdtdatahash" xmlns:w16se="http://schemas.microsoft.com/office/word/2015/wordml/symex" mc:Ignorable="w14 w15 w16se w16cid w16 w16cex w16sdtdh">
   <w:docDefaults>
     <w:rPrDefault>
       <w:rPr>
@@ -6826,7 +6829,7 @@
     </w:rPrDefault>
     <w:pPrDefault/>
   </w:docDefaults>
-  <w:latentStyles w:defLockedState="0" w:defUIPriority="0" w:defSemiHidden="0" w:defUnhideWhenUsed="0" w:defQFormat="0" w:count="375">
+  <w:latentStyles w:defLockedState="0" w:defUIPriority="0" w:defSemiHidden="0" w:defUnhideWhenUsed="0" w:defQFormat="0" w:count="376">
     <w:lsdException w:name="Normal" w:qFormat="1"/>
     <w:lsdException w:name="heading 1" w:qFormat="1"/>
     <w:lsdException w:name="heading 2" w:semiHidden="1" w:unhideWhenUsed="1" w:qFormat="1"/>
@@ -6923,7 +6926,6 @@
     <w:lsdException w:name="HTML Sample" w:semiHidden="1" w:unhideWhenUsed="1"/>
     <w:lsdException w:name="HTML Typewriter" w:semiHidden="1" w:unhideWhenUsed="1"/>
     <w:lsdException w:name="HTML Variable" w:semiHidden="1" w:unhideWhenUsed="1"/>
-    <w:lsdException w:name="Normal Table" w:semiHidden="1" w:unhideWhenUsed="1"/>
     <w:lsdException w:name="annotation subject" w:semiHidden="1" w:unhideWhenUsed="1"/>
     <w:lsdException w:name="No List" w:semiHidden="1" w:unhideWhenUsed="1"/>
     <w:lsdException w:name="Outline List 1" w:semiHidden="1" w:unhideWhenUsed="1"/>
@@ -6970,9 +6972,7 @@
     <w:lsdException w:name="Table Subtle 2" w:semiHidden="1" w:unhideWhenUsed="1"/>
     <w:lsdException w:name="Table Web 1" w:semiHidden="1" w:unhideWhenUsed="1"/>
     <w:lsdException w:name="Table Web 2" w:semiHidden="1" w:unhideWhenUsed="1"/>
-    <w:lsdException w:name="Table Web 3" w:semiHidden="1" w:unhideWhenUsed="1"/>
     <w:lsdException w:name="Balloon Text" w:semiHidden="1" w:unhideWhenUsed="1"/>
-    <w:lsdException w:name="Table Theme" w:semiHidden="1" w:unhideWhenUsed="1"/>
     <w:lsdException w:name="Placeholder Text" w:semiHidden="1"/>
     <w:lsdException w:name="No Spacing" w:qFormat="1"/>
     <w:lsdException w:name="Light Shading"/>
@@ -6994,7 +6994,6 @@
     <w:lsdException w:name="Light Grid Accent 1"/>
     <w:lsdException w:name="Medium Shading 1 Accent 1"/>
     <w:lsdException w:name="Medium Shading 2 Accent 1"/>
-    <w:lsdException w:name="Medium List 1 Accent 1"/>
     <w:lsdException w:name="Revision" w:semiHidden="1"/>
     <w:lsdException w:name="List Paragraph" w:qFormat="1"/>
     <w:lsdException w:name="Quote" w:qFormat="1"/>
@@ -7076,7 +7075,6 @@
     <w:lsdException w:name="Dark List Accent 6"/>
     <w:lsdException w:name="Colorful Shading Accent 6"/>
     <w:lsdException w:name="Colorful List Accent 6"/>
-    <w:lsdException w:name="Colorful Grid Accent 6"/>
     <w:lsdException w:name="Subtle Emphasis" w:qFormat="1"/>
     <w:lsdException w:name="Intense Emphasis" w:qFormat="1"/>
     <w:lsdException w:name="Subtle Reference" w:qFormat="1"/>
@@ -7183,6 +7181,7 @@
     <w:lsdException w:name="Smart Hyperlink" w:semiHidden="1" w:uiPriority="99" w:unhideWhenUsed="1"/>
     <w:lsdException w:name="Hashtag" w:semiHidden="1" w:uiPriority="99" w:unhideWhenUsed="1"/>
     <w:lsdException w:name="Unresolved Mention" w:semiHidden="1" w:uiPriority="99" w:unhideWhenUsed="1"/>
+    <w:lsdException w:name="Smart Link" w:semiHidden="1" w:uiPriority="99" w:unhideWhenUsed="1"/>
   </w:latentStyles>
   <w:style w:type="paragraph" w:default="1" w:styleId="Normal">
     <w:name w:val="Normal"/>

</xml_diff>